<commit_message>
weboldal userdoc kapcsolat rész beillesztése
</commit_message>
<xml_diff>
--- a/documentation/Userdoc/weboldalUSerdOc.docx
+++ b/documentation/Userdoc/weboldalUSerdOc.docx
@@ -18,6 +18,50 @@
           <w:szCs w:val="32"/>
         </w:rPr>
         <w:t>Felhasználói dokumentáció</w:t>
+      </w:r>
+    </w:p>
+    <w:p>
+      <w:pPr>
+        <w:pStyle w:val="NormlWeb"/>
+        <w:rPr>
+          <w:color w:val="000000"/>
+          <w:sz w:val="27"/>
+          <w:szCs w:val="27"/>
+        </w:rPr>
+      </w:pPr>
+      <w:r>
+        <w:rPr>
+          <w:color w:val="000000"/>
+          <w:sz w:val="27"/>
+          <w:szCs w:val="27"/>
+        </w:rPr>
+        <w:t>Elérhetőség</w:t>
+      </w:r>
+    </w:p>
+    <w:p>
+      <w:pPr>
+        <w:pStyle w:val="NormlWeb"/>
+        <w:rPr>
+          <w:color w:val="000000"/>
+          <w:sz w:val="27"/>
+          <w:szCs w:val="27"/>
+        </w:rPr>
+      </w:pPr>
+      <w:r>
+        <w:rPr>
+          <w:color w:val="000000"/>
+          <w:sz w:val="27"/>
+          <w:szCs w:val="27"/>
+        </w:rPr>
+        <w:t>Az oldal a loc</w:t>
+      </w:r>
+      <w:r>
+        <w:rPr>
+          <w:color w:val="000000"/>
+          <w:sz w:val="27"/>
+          <w:szCs w:val="27"/>
+        </w:rPr>
+        <w:t>alhost:5501-es linken érhető el</w:t>
       </w:r>
     </w:p>
     <w:p>
@@ -48,255 +92,6 @@
             <wp:extent cx="5760720" cy="2933065"/>
             <wp:effectExtent l="0" t="0" r="0" b="635"/>
             <wp:docPr id="1" name="Kép 1"/>
-            <wp:cNvGraphicFramePr>
-              <a:graphicFrameLocks xmlns:a="http://schemas.openxmlformats.org/drawingml/2006/main" noChangeAspect="1"/>
-            </wp:cNvGraphicFramePr>
-            <a:graphic xmlns:a="http://schemas.openxmlformats.org/drawingml/2006/main">
-              <a:graphicData uri="http://schemas.openxmlformats.org/drawingml/2006/picture">
-                <pic:pic xmlns:pic="http://schemas.openxmlformats.org/drawingml/2006/picture">
-                  <pic:nvPicPr>
-                    <pic:cNvPr id="1" name=""/>
-                    <pic:cNvPicPr/>
-                  </pic:nvPicPr>
-                  <pic:blipFill>
-                    <a:blip r:embed="rId4"/>
-                    <a:stretch>
-                      <a:fillRect/>
-                    </a:stretch>
-                  </pic:blipFill>
-                  <pic:spPr>
-                    <a:xfrm>
-                      <a:off x="0" y="0"/>
-                      <a:ext cx="5760720" cy="2933065"/>
-                    </a:xfrm>
-                    <a:prstGeom prst="rect">
-                      <a:avLst/>
-                    </a:prstGeom>
-                  </pic:spPr>
-                </pic:pic>
-              </a:graphicData>
-            </a:graphic>
-          </wp:inline>
-        </w:drawing>
-      </w:r>
-    </w:p>
-    <w:p>
-      <w:pPr>
-        <w:jc w:val="both"/>
-        <w:rPr>
-          <w:rFonts w:ascii="Times New Roman" w:hAnsi="Times New Roman" w:cs="Times New Roman"/>
-          <w:sz w:val="24"/>
-          <w:szCs w:val="24"/>
-        </w:rPr>
-      </w:pPr>
-      <w:r>
-        <w:rPr>
-          <w:rFonts w:ascii="Times New Roman" w:hAnsi="Times New Roman" w:cs="Times New Roman"/>
-          <w:sz w:val="24"/>
-          <w:szCs w:val="24"/>
-        </w:rPr>
-        <w:t>A weboldalon a menüben lehet váltogatni az oldalak között</w:t>
-      </w:r>
-      <w:r>
-        <w:rPr>
-          <w:rFonts w:ascii="Times New Roman" w:hAnsi="Times New Roman" w:cs="Times New Roman"/>
-          <w:sz w:val="24"/>
-          <w:szCs w:val="24"/>
-        </w:rPr>
-        <w:t xml:space="preserve">. Négy menüpont van: </w:t>
-      </w:r>
-    </w:p>
-    <w:p>
-      <w:pPr>
-        <w:jc w:val="both"/>
-        <w:rPr>
-          <w:rFonts w:ascii="Times New Roman" w:hAnsi="Times New Roman" w:cs="Times New Roman"/>
-          <w:sz w:val="24"/>
-          <w:szCs w:val="24"/>
-        </w:rPr>
-      </w:pPr>
-      <w:r>
-        <w:rPr>
-          <w:rFonts w:ascii="Times New Roman" w:hAnsi="Times New Roman" w:cs="Times New Roman"/>
-          <w:sz w:val="24"/>
-          <w:szCs w:val="24"/>
-        </w:rPr>
-        <w:t>Főoldal, Testek, Síkidomok, Kapcsolat</w:t>
-      </w:r>
-    </w:p>
-    <w:p>
-      <w:pPr>
-        <w:jc w:val="both"/>
-        <w:rPr>
-          <w:rFonts w:ascii="Times New Roman" w:hAnsi="Times New Roman" w:cs="Times New Roman"/>
-          <w:sz w:val="24"/>
-          <w:szCs w:val="24"/>
-        </w:rPr>
-      </w:pPr>
-      <w:r>
-        <w:rPr>
-          <w:noProof/>
-          <w:lang w:eastAsia="hu-HU"/>
-        </w:rPr>
-        <w:drawing>
-          <wp:inline distT="0" distB="0" distL="0" distR="0" wp14:anchorId="46343BDE" wp14:editId="04846181">
-            <wp:extent cx="3238500" cy="552450"/>
-            <wp:effectExtent l="0" t="0" r="0" b="0"/>
-            <wp:docPr id="2" name="Kép 2"/>
-            <wp:cNvGraphicFramePr>
-              <a:graphicFrameLocks xmlns:a="http://schemas.openxmlformats.org/drawingml/2006/main" noChangeAspect="1"/>
-            </wp:cNvGraphicFramePr>
-            <a:graphic xmlns:a="http://schemas.openxmlformats.org/drawingml/2006/main">
-              <a:graphicData uri="http://schemas.openxmlformats.org/drawingml/2006/picture">
-                <pic:pic xmlns:pic="http://schemas.openxmlformats.org/drawingml/2006/picture">
-                  <pic:nvPicPr>
-                    <pic:cNvPr id="1" name=""/>
-                    <pic:cNvPicPr/>
-                  </pic:nvPicPr>
-                  <pic:blipFill>
-                    <a:blip r:embed="rId5"/>
-                    <a:stretch>
-                      <a:fillRect/>
-                    </a:stretch>
-                  </pic:blipFill>
-                  <pic:spPr>
-                    <a:xfrm>
-                      <a:off x="0" y="0"/>
-                      <a:ext cx="3238500" cy="552450"/>
-                    </a:xfrm>
-                    <a:prstGeom prst="rect">
-                      <a:avLst/>
-                    </a:prstGeom>
-                  </pic:spPr>
-                </pic:pic>
-              </a:graphicData>
-            </a:graphic>
-          </wp:inline>
-        </w:drawing>
-      </w:r>
-    </w:p>
-    <w:p>
-      <w:pPr>
-        <w:jc w:val="both"/>
-        <w:rPr>
-          <w:rFonts w:ascii="Times New Roman" w:hAnsi="Times New Roman" w:cs="Times New Roman"/>
-          <w:sz w:val="24"/>
-          <w:szCs w:val="24"/>
-        </w:rPr>
-      </w:pPr>
-      <w:r>
-        <w:rPr>
-          <w:rFonts w:ascii="Times New Roman" w:hAnsi="Times New Roman" w:cs="Times New Roman"/>
-          <w:sz w:val="24"/>
-          <w:szCs w:val="24"/>
-        </w:rPr>
-        <w:t xml:space="preserve">A főoldalon három kártya található. Az elsőben a program rövid leírása található. </w:t>
-      </w:r>
-      <w:r>
-        <w:rPr>
-          <w:noProof/>
-          <w:lang w:eastAsia="hu-HU"/>
-        </w:rPr>
-        <w:drawing>
-          <wp:inline distT="0" distB="0" distL="0" distR="0" wp14:anchorId="25EC9D4C" wp14:editId="58D948CA">
-            <wp:extent cx="2849245" cy="3370916"/>
-            <wp:effectExtent l="0" t="0" r="8255" b="1270"/>
-            <wp:docPr id="4" name="Kép 4"/>
-            <wp:cNvGraphicFramePr>
-              <a:graphicFrameLocks xmlns:a="http://schemas.openxmlformats.org/drawingml/2006/main" noChangeAspect="1"/>
-            </wp:cNvGraphicFramePr>
-            <a:graphic xmlns:a="http://schemas.openxmlformats.org/drawingml/2006/main">
-              <a:graphicData uri="http://schemas.openxmlformats.org/drawingml/2006/picture">
-                <pic:pic xmlns:pic="http://schemas.openxmlformats.org/drawingml/2006/picture">
-                  <pic:nvPicPr>
-                    <pic:cNvPr id="1" name=""/>
-                    <pic:cNvPicPr/>
-                  </pic:nvPicPr>
-                  <pic:blipFill>
-                    <a:blip r:embed="rId6"/>
-                    <a:stretch>
-                      <a:fillRect/>
-                    </a:stretch>
-                  </pic:blipFill>
-                  <pic:spPr>
-                    <a:xfrm>
-                      <a:off x="0" y="0"/>
-                      <a:ext cx="2866861" cy="3391757"/>
-                    </a:xfrm>
-                    <a:prstGeom prst="rect">
-                      <a:avLst/>
-                    </a:prstGeom>
-                  </pic:spPr>
-                </pic:pic>
-              </a:graphicData>
-            </a:graphic>
-          </wp:inline>
-        </w:drawing>
-      </w:r>
-    </w:p>
-    <w:p>
-      <w:pPr>
-        <w:jc w:val="both"/>
-        <w:rPr>
-          <w:noProof/>
-          <w:lang w:eastAsia="hu-HU"/>
-        </w:rPr>
-      </w:pPr>
-    </w:p>
-    <w:p>
-      <w:pPr>
-        <w:jc w:val="both"/>
-        <w:rPr>
-          <w:noProof/>
-          <w:lang w:eastAsia="hu-HU"/>
-        </w:rPr>
-      </w:pPr>
-    </w:p>
-    <w:p>
-      <w:pPr>
-        <w:jc w:val="both"/>
-        <w:rPr>
-          <w:rFonts w:ascii="Times New Roman" w:hAnsi="Times New Roman" w:cs="Times New Roman"/>
-          <w:sz w:val="24"/>
-          <w:szCs w:val="24"/>
-        </w:rPr>
-      </w:pPr>
-      <w:r>
-        <w:rPr>
-          <w:rFonts w:ascii="Times New Roman" w:hAnsi="Times New Roman" w:cs="Times New Roman"/>
-          <w:sz w:val="24"/>
-          <w:szCs w:val="24"/>
-        </w:rPr>
-        <w:t>A további kettőben pedig fejlesztőkről</w:t>
-      </w:r>
-      <w:r>
-        <w:rPr>
-          <w:rFonts w:ascii="Times New Roman" w:hAnsi="Times New Roman" w:cs="Times New Roman"/>
-          <w:sz w:val="24"/>
-          <w:szCs w:val="24"/>
-        </w:rPr>
-        <w:t xml:space="preserve"> van szó:</w:t>
-      </w:r>
-    </w:p>
-    <w:p>
-      <w:pPr>
-        <w:jc w:val="both"/>
-        <w:rPr>
-          <w:rFonts w:ascii="Times New Roman" w:hAnsi="Times New Roman" w:cs="Times New Roman"/>
-          <w:sz w:val="24"/>
-          <w:szCs w:val="24"/>
-        </w:rPr>
-      </w:pPr>
-      <w:r>
-        <w:rPr>
-          <w:noProof/>
-          <w:lang w:eastAsia="hu-HU"/>
-        </w:rPr>
-        <w:drawing>
-          <wp:inline distT="0" distB="0" distL="0" distR="0" wp14:anchorId="110F1258" wp14:editId="7E2E541D">
-            <wp:extent cx="5760720" cy="3387725"/>
-            <wp:effectExtent l="0" t="0" r="0" b="3175"/>
-            <wp:docPr id="5" name="Kép 5"/>
             <wp:cNvGraphicFramePr>
               <a:graphicFrameLocks xmlns:a="http://schemas.openxmlformats.org/drawingml/2006/main" noChangeAspect="1"/>
             </wp:cNvGraphicFramePr>
@@ -316,6 +111,256 @@
                   <pic:spPr>
                     <a:xfrm>
                       <a:off x="0" y="0"/>
+                      <a:ext cx="5760720" cy="2933065"/>
+                    </a:xfrm>
+                    <a:prstGeom prst="rect">
+                      <a:avLst/>
+                    </a:prstGeom>
+                  </pic:spPr>
+                </pic:pic>
+              </a:graphicData>
+            </a:graphic>
+          </wp:inline>
+        </w:drawing>
+      </w:r>
+    </w:p>
+    <w:p>
+      <w:pPr>
+        <w:jc w:val="both"/>
+        <w:rPr>
+          <w:rFonts w:ascii="Times New Roman" w:hAnsi="Times New Roman" w:cs="Times New Roman"/>
+          <w:sz w:val="24"/>
+          <w:szCs w:val="24"/>
+        </w:rPr>
+      </w:pPr>
+      <w:r>
+        <w:rPr>
+          <w:rFonts w:ascii="Times New Roman" w:hAnsi="Times New Roman" w:cs="Times New Roman"/>
+          <w:sz w:val="24"/>
+          <w:szCs w:val="24"/>
+        </w:rPr>
+        <w:t>A weboldalon a menüben lehet váltogatni az oldalak között</w:t>
+      </w:r>
+      <w:r>
+        <w:rPr>
+          <w:rFonts w:ascii="Times New Roman" w:hAnsi="Times New Roman" w:cs="Times New Roman"/>
+          <w:sz w:val="24"/>
+          <w:szCs w:val="24"/>
+        </w:rPr>
+        <w:t xml:space="preserve">. Négy menüpont van: </w:t>
+      </w:r>
+    </w:p>
+    <w:p>
+      <w:pPr>
+        <w:jc w:val="both"/>
+        <w:rPr>
+          <w:rFonts w:ascii="Times New Roman" w:hAnsi="Times New Roman" w:cs="Times New Roman"/>
+          <w:sz w:val="24"/>
+          <w:szCs w:val="24"/>
+        </w:rPr>
+      </w:pPr>
+      <w:r>
+        <w:rPr>
+          <w:rFonts w:ascii="Times New Roman" w:hAnsi="Times New Roman" w:cs="Times New Roman"/>
+          <w:sz w:val="24"/>
+          <w:szCs w:val="24"/>
+        </w:rPr>
+        <w:t>Főoldal, Testek, Síkidomok, Kapcsolat</w:t>
+      </w:r>
+    </w:p>
+    <w:p>
+      <w:pPr>
+        <w:jc w:val="both"/>
+        <w:rPr>
+          <w:rFonts w:ascii="Times New Roman" w:hAnsi="Times New Roman" w:cs="Times New Roman"/>
+          <w:sz w:val="24"/>
+          <w:szCs w:val="24"/>
+        </w:rPr>
+      </w:pPr>
+      <w:r>
+        <w:rPr>
+          <w:noProof/>
+          <w:lang w:eastAsia="hu-HU"/>
+        </w:rPr>
+        <w:drawing>
+          <wp:inline distT="0" distB="0" distL="0" distR="0" wp14:anchorId="46343BDE" wp14:editId="04846181">
+            <wp:extent cx="3238500" cy="552450"/>
+            <wp:effectExtent l="0" t="0" r="0" b="0"/>
+            <wp:docPr id="2" name="Kép 2"/>
+            <wp:cNvGraphicFramePr>
+              <a:graphicFrameLocks xmlns:a="http://schemas.openxmlformats.org/drawingml/2006/main" noChangeAspect="1"/>
+            </wp:cNvGraphicFramePr>
+            <a:graphic xmlns:a="http://schemas.openxmlformats.org/drawingml/2006/main">
+              <a:graphicData uri="http://schemas.openxmlformats.org/drawingml/2006/picture">
+                <pic:pic xmlns:pic="http://schemas.openxmlformats.org/drawingml/2006/picture">
+                  <pic:nvPicPr>
+                    <pic:cNvPr id="1" name=""/>
+                    <pic:cNvPicPr/>
+                  </pic:nvPicPr>
+                  <pic:blipFill>
+                    <a:blip r:embed="rId8"/>
+                    <a:stretch>
+                      <a:fillRect/>
+                    </a:stretch>
+                  </pic:blipFill>
+                  <pic:spPr>
+                    <a:xfrm>
+                      <a:off x="0" y="0"/>
+                      <a:ext cx="3238500" cy="552450"/>
+                    </a:xfrm>
+                    <a:prstGeom prst="rect">
+                      <a:avLst/>
+                    </a:prstGeom>
+                  </pic:spPr>
+                </pic:pic>
+              </a:graphicData>
+            </a:graphic>
+          </wp:inline>
+        </w:drawing>
+      </w:r>
+    </w:p>
+    <w:p>
+      <w:pPr>
+        <w:jc w:val="both"/>
+        <w:rPr>
+          <w:rFonts w:ascii="Times New Roman" w:hAnsi="Times New Roman" w:cs="Times New Roman"/>
+          <w:sz w:val="24"/>
+          <w:szCs w:val="24"/>
+        </w:rPr>
+      </w:pPr>
+      <w:r>
+        <w:rPr>
+          <w:rFonts w:ascii="Times New Roman" w:hAnsi="Times New Roman" w:cs="Times New Roman"/>
+          <w:sz w:val="24"/>
+          <w:szCs w:val="24"/>
+        </w:rPr>
+        <w:lastRenderedPageBreak/>
+        <w:t xml:space="preserve">A főoldalon három kártya található. Az elsőben a program rövid leírása található. </w:t>
+      </w:r>
+      <w:r>
+        <w:rPr>
+          <w:noProof/>
+          <w:lang w:eastAsia="hu-HU"/>
+        </w:rPr>
+        <w:drawing>
+          <wp:inline distT="0" distB="0" distL="0" distR="0" wp14:anchorId="25EC9D4C" wp14:editId="58D948CA">
+            <wp:extent cx="2849245" cy="3370916"/>
+            <wp:effectExtent l="0" t="0" r="8255" b="1270"/>
+            <wp:docPr id="4" name="Kép 4"/>
+            <wp:cNvGraphicFramePr>
+              <a:graphicFrameLocks xmlns:a="http://schemas.openxmlformats.org/drawingml/2006/main" noChangeAspect="1"/>
+            </wp:cNvGraphicFramePr>
+            <a:graphic xmlns:a="http://schemas.openxmlformats.org/drawingml/2006/main">
+              <a:graphicData uri="http://schemas.openxmlformats.org/drawingml/2006/picture">
+                <pic:pic xmlns:pic="http://schemas.openxmlformats.org/drawingml/2006/picture">
+                  <pic:nvPicPr>
+                    <pic:cNvPr id="1" name=""/>
+                    <pic:cNvPicPr/>
+                  </pic:nvPicPr>
+                  <pic:blipFill>
+                    <a:blip r:embed="rId9"/>
+                    <a:stretch>
+                      <a:fillRect/>
+                    </a:stretch>
+                  </pic:blipFill>
+                  <pic:spPr>
+                    <a:xfrm>
+                      <a:off x="0" y="0"/>
+                      <a:ext cx="2866861" cy="3391757"/>
+                    </a:xfrm>
+                    <a:prstGeom prst="rect">
+                      <a:avLst/>
+                    </a:prstGeom>
+                  </pic:spPr>
+                </pic:pic>
+              </a:graphicData>
+            </a:graphic>
+          </wp:inline>
+        </w:drawing>
+      </w:r>
+    </w:p>
+    <w:p>
+      <w:pPr>
+        <w:jc w:val="both"/>
+        <w:rPr>
+          <w:noProof/>
+          <w:lang w:eastAsia="hu-HU"/>
+        </w:rPr>
+      </w:pPr>
+    </w:p>
+    <w:p>
+      <w:pPr>
+        <w:jc w:val="both"/>
+        <w:rPr>
+          <w:noProof/>
+          <w:lang w:eastAsia="hu-HU"/>
+        </w:rPr>
+      </w:pPr>
+    </w:p>
+    <w:p>
+      <w:pPr>
+        <w:jc w:val="both"/>
+        <w:rPr>
+          <w:rFonts w:ascii="Times New Roman" w:hAnsi="Times New Roman" w:cs="Times New Roman"/>
+          <w:sz w:val="24"/>
+          <w:szCs w:val="24"/>
+        </w:rPr>
+      </w:pPr>
+      <w:r>
+        <w:rPr>
+          <w:rFonts w:ascii="Times New Roman" w:hAnsi="Times New Roman" w:cs="Times New Roman"/>
+          <w:sz w:val="24"/>
+          <w:szCs w:val="24"/>
+        </w:rPr>
+        <w:t>A további kettőben pedig fejlesztőkről</w:t>
+      </w:r>
+      <w:r>
+        <w:rPr>
+          <w:rFonts w:ascii="Times New Roman" w:hAnsi="Times New Roman" w:cs="Times New Roman"/>
+          <w:sz w:val="24"/>
+          <w:szCs w:val="24"/>
+        </w:rPr>
+        <w:t xml:space="preserve"> van szó:</w:t>
+      </w:r>
+    </w:p>
+    <w:p>
+      <w:pPr>
+        <w:jc w:val="both"/>
+        <w:rPr>
+          <w:rFonts w:ascii="Times New Roman" w:hAnsi="Times New Roman" w:cs="Times New Roman"/>
+          <w:sz w:val="24"/>
+          <w:szCs w:val="24"/>
+        </w:rPr>
+      </w:pPr>
+      <w:r>
+        <w:rPr>
+          <w:noProof/>
+          <w:lang w:eastAsia="hu-HU"/>
+        </w:rPr>
+        <w:drawing>
+          <wp:inline distT="0" distB="0" distL="0" distR="0" wp14:anchorId="110F1258" wp14:editId="7E2E541D">
+            <wp:extent cx="5760720" cy="3387725"/>
+            <wp:effectExtent l="0" t="0" r="0" b="3175"/>
+            <wp:docPr id="5" name="Kép 5"/>
+            <wp:cNvGraphicFramePr>
+              <a:graphicFrameLocks xmlns:a="http://schemas.openxmlformats.org/drawingml/2006/main" noChangeAspect="1"/>
+            </wp:cNvGraphicFramePr>
+            <a:graphic xmlns:a="http://schemas.openxmlformats.org/drawingml/2006/main">
+              <a:graphicData uri="http://schemas.openxmlformats.org/drawingml/2006/picture">
+                <pic:pic xmlns:pic="http://schemas.openxmlformats.org/drawingml/2006/picture">
+                  <pic:nvPicPr>
+                    <pic:cNvPr id="1" name=""/>
+                    <pic:cNvPicPr/>
+                  </pic:nvPicPr>
+                  <pic:blipFill>
+                    <a:blip r:embed="rId10"/>
+                    <a:stretch>
+                      <a:fillRect/>
+                    </a:stretch>
+                  </pic:blipFill>
+                  <pic:spPr>
+                    <a:xfrm>
+                      <a:off x="0" y="0"/>
                       <a:ext cx="5760720" cy="3387725"/>
                     </a:xfrm>
                     <a:prstGeom prst="rect">
@@ -338,12 +383,43 @@
           <w:szCs w:val="24"/>
         </w:rPr>
       </w:pPr>
-      <w:r>
-        <w:rPr>
-          <w:rFonts w:ascii="Times New Roman" w:hAnsi="Times New Roman" w:cs="Times New Roman"/>
-          <w:sz w:val="24"/>
-          <w:szCs w:val="24"/>
-        </w:rPr>
+    </w:p>
+    <w:p>
+      <w:pPr>
+        <w:jc w:val="both"/>
+        <w:rPr>
+          <w:rFonts w:ascii="Times New Roman" w:hAnsi="Times New Roman" w:cs="Times New Roman"/>
+          <w:sz w:val="24"/>
+          <w:szCs w:val="24"/>
+        </w:rPr>
+      </w:pPr>
+    </w:p>
+    <w:p>
+      <w:pPr>
+        <w:jc w:val="both"/>
+        <w:rPr>
+          <w:rFonts w:ascii="Times New Roman" w:hAnsi="Times New Roman" w:cs="Times New Roman"/>
+          <w:sz w:val="24"/>
+          <w:szCs w:val="24"/>
+        </w:rPr>
+      </w:pPr>
+    </w:p>
+    <w:p>
+      <w:pPr>
+        <w:jc w:val="both"/>
+        <w:rPr>
+          <w:rFonts w:ascii="Times New Roman" w:hAnsi="Times New Roman" w:cs="Times New Roman"/>
+          <w:sz w:val="24"/>
+          <w:szCs w:val="24"/>
+        </w:rPr>
+      </w:pPr>
+      <w:r>
+        <w:rPr>
+          <w:rFonts w:ascii="Times New Roman" w:hAnsi="Times New Roman" w:cs="Times New Roman"/>
+          <w:sz w:val="24"/>
+          <w:szCs w:val="24"/>
+        </w:rPr>
+        <w:lastRenderedPageBreak/>
         <w:t>A letöltés gombra kattintva letudjuk tölteni a programot</w:t>
       </w:r>
       <w:r>
@@ -363,8 +439,152 @@
           <w:szCs w:val="24"/>
         </w:rPr>
       </w:pPr>
-      <w:bookmarkStart w:id="0" w:name="_GoBack"/>
-      <w:bookmarkEnd w:id="0"/>
+      <w:r>
+        <w:rPr>
+          <w:noProof/>
+          <w:lang w:eastAsia="hu-HU"/>
+        </w:rPr>
+        <mc:AlternateContent>
+          <mc:Choice Requires="wps">
+            <w:drawing>
+              <wp:anchor distT="0" distB="0" distL="114300" distR="114300" simplePos="0" relativeHeight="251660288" behindDoc="0" locked="0" layoutInCell="1" allowOverlap="1">
+                <wp:simplePos x="0" y="0"/>
+                <wp:positionH relativeFrom="column">
+                  <wp:posOffset>2654288</wp:posOffset>
+                </wp:positionH>
+                <wp:positionV relativeFrom="paragraph">
+                  <wp:posOffset>1386552</wp:posOffset>
+                </wp:positionV>
+                <wp:extent cx="345057" cy="276046"/>
+                <wp:effectExtent l="0" t="19050" r="36195" b="29210"/>
+                <wp:wrapNone/>
+                <wp:docPr id="3" name="Jobbra nyíl 3"/>
+                <wp:cNvGraphicFramePr/>
+                <a:graphic xmlns:a="http://schemas.openxmlformats.org/drawingml/2006/main">
+                  <a:graphicData uri="http://schemas.microsoft.com/office/word/2010/wordprocessingShape">
+                    <wps:wsp>
+                      <wps:cNvSpPr/>
+                      <wps:spPr>
+                        <a:xfrm>
+                          <a:off x="0" y="0"/>
+                          <a:ext cx="345057" cy="276046"/>
+                        </a:xfrm>
+                        <a:prstGeom prst="rightArrow">
+                          <a:avLst/>
+                        </a:prstGeom>
+                      </wps:spPr>
+                      <wps:style>
+                        <a:lnRef idx="2">
+                          <a:schemeClr val="accent6">
+                            <a:shade val="50000"/>
+                          </a:schemeClr>
+                        </a:lnRef>
+                        <a:fillRef idx="1">
+                          <a:schemeClr val="accent6"/>
+                        </a:fillRef>
+                        <a:effectRef idx="0">
+                          <a:schemeClr val="accent6"/>
+                        </a:effectRef>
+                        <a:fontRef idx="minor">
+                          <a:schemeClr val="lt1"/>
+                        </a:fontRef>
+                      </wps:style>
+                      <wps:bodyPr rot="0" spcFirstLastPara="0" vertOverflow="overflow" horzOverflow="overflow" vert="horz" wrap="square" lIns="91440" tIns="45720" rIns="91440" bIns="45720" numCol="1" spcCol="0" rtlCol="0" fromWordArt="0" anchor="ctr" anchorCtr="0" forceAA="0" compatLnSpc="1">
+                        <a:prstTxWarp prst="textNoShape">
+                          <a:avLst/>
+                        </a:prstTxWarp>
+                        <a:noAutofit/>
+                      </wps:bodyPr>
+                    </wps:wsp>
+                  </a:graphicData>
+                </a:graphic>
+              </wp:anchor>
+            </w:drawing>
+          </mc:Choice>
+          <mc:Fallback>
+            <w:pict>
+              <v:shapetype w14:anchorId="5E7A0207" id="_x0000_t13" coordsize="21600,21600" o:spt="13" adj="16200,5400" path="m@0,l@0@1,0@1,0@2@0@2@0,21600,21600,10800xe">
+                <v:stroke joinstyle="miter"/>
+                <v:formulas>
+                  <v:f eqn="val #0"/>
+                  <v:f eqn="val #1"/>
+                  <v:f eqn="sum height 0 #1"/>
+                  <v:f eqn="sum 10800 0 #1"/>
+                  <v:f eqn="sum width 0 #0"/>
+                  <v:f eqn="prod @4 @3 10800"/>
+                  <v:f eqn="sum width 0 @5"/>
+                </v:formulas>
+                <v:path o:connecttype="custom" o:connectlocs="@0,0;0,10800;@0,21600;21600,10800" o:connectangles="270,180,90,0" textboxrect="0,@1,@6,@2"/>
+                <v:handles>
+                  <v:h position="#0,#1" xrange="0,21600" yrange="0,10800"/>
+                </v:handles>
+              </v:shapetype>
+              <v:shape id="Jobbra nyíl 3" o:spid="_x0000_s1026" type="#_x0000_t13" style="position:absolute;margin-left:209pt;margin-top:109.2pt;width:27.15pt;height:21.75pt;z-index:251660288;visibility:visible;mso-wrap-style:square;mso-wrap-distance-left:9pt;mso-wrap-distance-top:0;mso-wrap-distance-right:9pt;mso-wrap-distance-bottom:0;mso-position-horizontal:absolute;mso-position-horizontal-relative:text;mso-position-vertical:absolute;mso-position-vertical-relative:text;v-text-anchor:middle" o:gfxdata="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" adj="12960" fillcolor="#70ad47 [3209]" strokecolor="#375623 [1609]" strokeweight="1pt"/>
+            </w:pict>
+          </mc:Fallback>
+        </mc:AlternateContent>
+      </w:r>
+      <w:r>
+        <w:rPr>
+          <w:noProof/>
+          <w:lang w:eastAsia="hu-HU"/>
+        </w:rPr>
+        <w:drawing>
+          <wp:anchor distT="0" distB="0" distL="114300" distR="114300" simplePos="0" relativeHeight="251658240" behindDoc="0" locked="0" layoutInCell="1" allowOverlap="1">
+            <wp:simplePos x="0" y="0"/>
+            <wp:positionH relativeFrom="margin">
+              <wp:posOffset>3125410</wp:posOffset>
+            </wp:positionH>
+            <wp:positionV relativeFrom="paragraph">
+              <wp:posOffset>342481</wp:posOffset>
+            </wp:positionV>
+            <wp:extent cx="3032125" cy="2337435"/>
+            <wp:effectExtent l="0" t="0" r="0" b="5715"/>
+            <wp:wrapSquare wrapText="bothSides"/>
+            <wp:docPr id="7" name="Kép 7"/>
+            <wp:cNvGraphicFramePr>
+              <a:graphicFrameLocks xmlns:a="http://schemas.openxmlformats.org/drawingml/2006/main" noChangeAspect="1"/>
+            </wp:cNvGraphicFramePr>
+            <a:graphic xmlns:a="http://schemas.openxmlformats.org/drawingml/2006/main">
+              <a:graphicData uri="http://schemas.openxmlformats.org/drawingml/2006/picture">
+                <pic:pic xmlns:pic="http://schemas.openxmlformats.org/drawingml/2006/picture">
+                  <pic:nvPicPr>
+                    <pic:cNvPr id="1" name=""/>
+                    <pic:cNvPicPr/>
+                  </pic:nvPicPr>
+                  <pic:blipFill>
+                    <a:blip r:embed="rId11">
+                      <a:extLst>
+                        <a:ext uri="{28A0092B-C50C-407E-A947-70E740481C1C}">
+                          <a14:useLocalDpi xmlns:a14="http://schemas.microsoft.com/office/drawing/2010/main" val="0"/>
+                        </a:ext>
+                      </a:extLst>
+                    </a:blip>
+                    <a:stretch>
+                      <a:fillRect/>
+                    </a:stretch>
+                  </pic:blipFill>
+                  <pic:spPr>
+                    <a:xfrm>
+                      <a:off x="0" y="0"/>
+                      <a:ext cx="3032125" cy="2337435"/>
+                    </a:xfrm>
+                    <a:prstGeom prst="rect">
+                      <a:avLst/>
+                    </a:prstGeom>
+                  </pic:spPr>
+                </pic:pic>
+              </a:graphicData>
+            </a:graphic>
+            <wp14:sizeRelH relativeFrom="margin">
+              <wp14:pctWidth>0</wp14:pctWidth>
+            </wp14:sizeRelH>
+            <wp14:sizeRelV relativeFrom="margin">
+              <wp14:pctHeight>0</wp14:pctHeight>
+            </wp14:sizeRelV>
+          </wp:anchor>
+        </w:drawing>
+      </w:r>
       <w:r>
         <w:rPr>
           <w:rFonts w:ascii="Times New Roman" w:hAnsi="Times New Roman" w:cs="Times New Roman"/>
@@ -397,7 +617,7 @@
                     <pic:cNvPicPr/>
                   </pic:nvPicPr>
                   <pic:blipFill>
-                    <a:blip r:embed="rId8" cstate="print">
+                    <a:blip r:embed="rId12" cstate="print">
                       <a:extLst>
                         <a:ext uri="{28A0092B-C50C-407E-A947-70E740481C1C}">
                           <a14:useLocalDpi xmlns:a14="http://schemas.microsoft.com/office/drawing/2010/main" val="0"/>
@@ -429,24 +649,850 @@
           </wp:anchor>
         </w:drawing>
       </w:r>
+    </w:p>
+    <w:p>
+      <w:pPr>
+        <w:rPr>
+          <w:rFonts w:ascii="Times New Roman" w:hAnsi="Times New Roman" w:cs="Times New Roman"/>
+          <w:sz w:val="24"/>
+          <w:szCs w:val="24"/>
+        </w:rPr>
+      </w:pPr>
+    </w:p>
+    <w:p>
+      <w:pPr>
+        <w:rPr>
+          <w:rFonts w:ascii="Times New Roman" w:hAnsi="Times New Roman" w:cs="Times New Roman"/>
+          <w:sz w:val="24"/>
+          <w:szCs w:val="24"/>
+        </w:rPr>
+      </w:pPr>
+    </w:p>
+    <w:p>
+      <w:pPr>
+        <w:rPr>
+          <w:rFonts w:ascii="Times New Roman" w:hAnsi="Times New Roman" w:cs="Times New Roman"/>
+          <w:sz w:val="24"/>
+          <w:szCs w:val="24"/>
+        </w:rPr>
+      </w:pPr>
+    </w:p>
+    <w:p>
+      <w:pPr>
+        <w:rPr>
+          <w:rFonts w:ascii="Times New Roman" w:hAnsi="Times New Roman" w:cs="Times New Roman"/>
+          <w:sz w:val="24"/>
+          <w:szCs w:val="24"/>
+        </w:rPr>
+      </w:pPr>
+    </w:p>
+    <w:p>
+      <w:pPr>
+        <w:rPr>
+          <w:rFonts w:ascii="Times New Roman" w:hAnsi="Times New Roman" w:cs="Times New Roman"/>
+          <w:sz w:val="24"/>
+          <w:szCs w:val="24"/>
+        </w:rPr>
+      </w:pPr>
+    </w:p>
+    <w:p>
+      <w:pPr>
+        <w:rPr>
+          <w:rFonts w:ascii="Times New Roman" w:hAnsi="Times New Roman" w:cs="Times New Roman"/>
+          <w:sz w:val="24"/>
+          <w:szCs w:val="24"/>
+        </w:rPr>
+      </w:pPr>
+    </w:p>
+    <w:p>
+      <w:pPr>
+        <w:rPr>
+          <w:rFonts w:ascii="Times New Roman" w:hAnsi="Times New Roman" w:cs="Times New Roman"/>
+          <w:sz w:val="24"/>
+          <w:szCs w:val="24"/>
+        </w:rPr>
+      </w:pPr>
+    </w:p>
+    <w:p>
+      <w:pPr>
+        <w:rPr>
+          <w:rFonts w:ascii="Times New Roman" w:hAnsi="Times New Roman" w:cs="Times New Roman"/>
+          <w:sz w:val="24"/>
+          <w:szCs w:val="24"/>
+        </w:rPr>
+      </w:pPr>
+    </w:p>
+    <w:p>
+      <w:pPr>
+        <w:rPr>
+          <w:rFonts w:ascii="Times New Roman" w:hAnsi="Times New Roman" w:cs="Times New Roman"/>
+          <w:sz w:val="24"/>
+          <w:szCs w:val="24"/>
+        </w:rPr>
+      </w:pPr>
+    </w:p>
+    <w:p>
+      <w:pPr>
+        <w:rPr>
+          <w:rFonts w:ascii="Times New Roman" w:hAnsi="Times New Roman" w:cs="Times New Roman"/>
+          <w:sz w:val="24"/>
+          <w:szCs w:val="24"/>
+        </w:rPr>
+      </w:pPr>
+    </w:p>
+    <w:p>
+      <w:pPr>
+        <w:rPr>
+          <w:rFonts w:ascii="Times New Roman" w:hAnsi="Times New Roman" w:cs="Times New Roman"/>
+          <w:sz w:val="24"/>
+          <w:szCs w:val="24"/>
+        </w:rPr>
+      </w:pPr>
+    </w:p>
+    <w:p>
+      <w:pPr>
+        <w:rPr>
+          <w:rFonts w:ascii="Times New Roman" w:hAnsi="Times New Roman" w:cs="Times New Roman"/>
+          <w:sz w:val="24"/>
+          <w:szCs w:val="24"/>
+        </w:rPr>
+      </w:pPr>
+    </w:p>
+    <w:p>
+      <w:pPr>
+        <w:tabs>
+          <w:tab w:val="left" w:pos="1046"/>
+        </w:tabs>
+        <w:rPr>
+          <w:rFonts w:ascii="Times New Roman" w:hAnsi="Times New Roman" w:cs="Times New Roman"/>
+          <w:sz w:val="24"/>
+          <w:szCs w:val="24"/>
+        </w:rPr>
+      </w:pPr>
+      <w:r>
+        <w:rPr>
+          <w:rFonts w:ascii="Times New Roman" w:hAnsi="Times New Roman" w:cs="Times New Roman"/>
+          <w:sz w:val="24"/>
+          <w:szCs w:val="24"/>
+        </w:rPr>
+        <w:tab/>
+      </w:r>
+    </w:p>
+    <w:p>
+      <w:pPr>
+        <w:rPr>
+          <w:rFonts w:ascii="Times New Roman" w:hAnsi="Times New Roman" w:cs="Times New Roman"/>
+          <w:sz w:val="24"/>
+          <w:szCs w:val="24"/>
+        </w:rPr>
+      </w:pPr>
+      <w:r>
+        <w:rPr>
+          <w:rFonts w:ascii="Times New Roman" w:hAnsi="Times New Roman" w:cs="Times New Roman"/>
+          <w:sz w:val="24"/>
+          <w:szCs w:val="24"/>
+        </w:rPr>
+        <w:br w:type="page"/>
+      </w:r>
+    </w:p>
+    <w:p>
+      <w:pPr>
+        <w:tabs>
+          <w:tab w:val="left" w:pos="1046"/>
+        </w:tabs>
+        <w:rPr>
+          <w:rFonts w:ascii="Times New Roman" w:hAnsi="Times New Roman" w:cs="Times New Roman"/>
+          <w:sz w:val="24"/>
+          <w:szCs w:val="24"/>
+        </w:rPr>
+      </w:pPr>
+      <w:r>
+        <w:rPr>
+          <w:rFonts w:ascii="Times New Roman" w:hAnsi="Times New Roman" w:cs="Times New Roman"/>
+          <w:sz w:val="24"/>
+          <w:szCs w:val="24"/>
+        </w:rPr>
+        <w:lastRenderedPageBreak/>
+        <w:t>A kapcsolatok oldalon kapcsoltba tudd lépni a fejlesztőkkel.</w:t>
+      </w:r>
+    </w:p>
+    <w:p>
+      <w:r>
+        <w:rPr>
+          <w:rFonts w:ascii="Times New Roman" w:hAnsi="Times New Roman" w:cs="Times New Roman"/>
+          <w:noProof/>
+          <w:sz w:val="24"/>
+          <w:szCs w:val="24"/>
+        </w:rPr>
+        <mc:AlternateContent>
+          <mc:Choice Requires="wps">
+            <w:drawing>
+              <wp:anchor distT="45720" distB="45720" distL="114300" distR="114300" simplePos="0" relativeHeight="251668480" behindDoc="0" locked="0" layoutInCell="1" allowOverlap="1" wp14:anchorId="0BF64D25" wp14:editId="02FA3EE4">
+                <wp:simplePos x="0" y="0"/>
+                <wp:positionH relativeFrom="page">
+                  <wp:posOffset>5507355</wp:posOffset>
+                </wp:positionH>
+                <wp:positionV relativeFrom="paragraph">
+                  <wp:posOffset>4582795</wp:posOffset>
+                </wp:positionV>
+                <wp:extent cx="733425" cy="680085"/>
+                <wp:effectExtent l="0" t="0" r="28575" b="24765"/>
+                <wp:wrapSquare wrapText="bothSides"/>
+                <wp:docPr id="13" name="Szövegdoboz 2"/>
+                <wp:cNvGraphicFramePr>
+                  <a:graphicFrameLocks xmlns:a="http://schemas.openxmlformats.org/drawingml/2006/main"/>
+                </wp:cNvGraphicFramePr>
+                <a:graphic xmlns:a="http://schemas.openxmlformats.org/drawingml/2006/main">
+                  <a:graphicData uri="http://schemas.microsoft.com/office/word/2010/wordprocessingShape">
+                    <wps:wsp>
+                      <wps:cNvSpPr txBox="1">
+                        <a:spLocks noChangeArrowheads="1"/>
+                      </wps:cNvSpPr>
+                      <wps:spPr bwMode="auto">
+                        <a:xfrm>
+                          <a:off x="0" y="0"/>
+                          <a:ext cx="733425" cy="680085"/>
+                        </a:xfrm>
+                        <a:prstGeom prst="rect">
+                          <a:avLst/>
+                        </a:prstGeom>
+                        <a:solidFill>
+                          <a:srgbClr val="FFFFFF"/>
+                        </a:solidFill>
+                        <a:ln w="9525">
+                          <a:solidFill>
+                            <a:srgbClr val="000000"/>
+                          </a:solidFill>
+                          <a:miter lim="800000"/>
+                          <a:headEnd/>
+                          <a:tailEnd/>
+                        </a:ln>
+                      </wps:spPr>
+                      <wps:txbx>
+                        <w:txbxContent>
+                          <w:p>
+                            <w:r>
+                              <w:t>Üzenet elküldése gomb</w:t>
+                            </w:r>
+                          </w:p>
+                        </w:txbxContent>
+                      </wps:txbx>
+                      <wps:bodyPr rot="0" vert="horz" wrap="square" lIns="91440" tIns="45720" rIns="91440" bIns="45720" anchor="t" anchorCtr="0">
+                        <a:noAutofit/>
+                      </wps:bodyPr>
+                    </wps:wsp>
+                  </a:graphicData>
+                </a:graphic>
+                <wp14:sizeRelH relativeFrom="margin">
+                  <wp14:pctWidth>0</wp14:pctWidth>
+                </wp14:sizeRelH>
+                <wp14:sizeRelV relativeFrom="margin">
+                  <wp14:pctHeight>0</wp14:pctHeight>
+                </wp14:sizeRelV>
+              </wp:anchor>
+            </w:drawing>
+          </mc:Choice>
+          <mc:Fallback>
+            <w:pict>
+              <v:shapetype w14:anchorId="0BF64D25" id="_x0000_t202" coordsize="21600,21600" o:spt="202" path="m,l,21600r21600,l21600,xe">
+                <v:stroke joinstyle="miter"/>
+                <v:path gradientshapeok="t" o:connecttype="rect"/>
+              </v:shapetype>
+              <v:shape id="Szövegdoboz 2" o:spid="_x0000_s1026" type="#_x0000_t202" style="position:absolute;margin-left:433.65pt;margin-top:360.85pt;width:57.75pt;height:53.55pt;z-index:251668480;visibility:visible;mso-wrap-style:square;mso-width-percent:0;mso-height-percent:0;mso-wrap-distance-left:9pt;mso-wrap-distance-top:3.6pt;mso-wrap-distance-right:9pt;mso-wrap-distance-bottom:3.6pt;mso-position-horizontal:absolute;mso-position-horizontal-relative:page;mso-position-vertical:absolute;mso-position-vertical-relative:text;mso-width-percent:0;mso-height-percent:0;mso-width-relative:margin;mso-height-relative:margin;v-text-anchor:top" o:gfxdata="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">
+                <v:textbox>
+                  <w:txbxContent>
+                    <w:p>
+                      <w:r>
+                        <w:t>Üzenet elküldése gomb</w:t>
+                      </w:r>
+                    </w:p>
+                  </w:txbxContent>
+                </v:textbox>
+                <w10:wrap type="square" anchorx="page"/>
+              </v:shape>
+            </w:pict>
+          </mc:Fallback>
+        </mc:AlternateContent>
+      </w:r>
+      <w:r>
+        <w:rPr>
+          <w:rFonts w:ascii="Times New Roman" w:hAnsi="Times New Roman" w:cs="Times New Roman"/>
+          <w:noProof/>
+          <w:sz w:val="24"/>
+          <w:szCs w:val="24"/>
+        </w:rPr>
+        <mc:AlternateContent>
+          <mc:Choice Requires="wps">
+            <w:drawing>
+              <wp:anchor distT="45720" distB="45720" distL="114300" distR="114300" simplePos="0" relativeHeight="251670528" behindDoc="0" locked="0" layoutInCell="1" allowOverlap="1" wp14:anchorId="0BF64D25" wp14:editId="02FA3EE4">
+                <wp:simplePos x="0" y="0"/>
+                <wp:positionH relativeFrom="page">
+                  <wp:posOffset>5103732</wp:posOffset>
+                </wp:positionH>
+                <wp:positionV relativeFrom="paragraph">
+                  <wp:posOffset>3700086</wp:posOffset>
+                </wp:positionV>
+                <wp:extent cx="605790" cy="297180"/>
+                <wp:effectExtent l="0" t="0" r="22860" b="26670"/>
+                <wp:wrapSquare wrapText="bothSides"/>
+                <wp:docPr id="14" name="Szövegdoboz 2"/>
+                <wp:cNvGraphicFramePr>
+                  <a:graphicFrameLocks xmlns:a="http://schemas.openxmlformats.org/drawingml/2006/main"/>
+                </wp:cNvGraphicFramePr>
+                <a:graphic xmlns:a="http://schemas.openxmlformats.org/drawingml/2006/main">
+                  <a:graphicData uri="http://schemas.microsoft.com/office/word/2010/wordprocessingShape">
+                    <wps:wsp>
+                      <wps:cNvSpPr txBox="1">
+                        <a:spLocks noChangeArrowheads="1"/>
+                      </wps:cNvSpPr>
+                      <wps:spPr bwMode="auto">
+                        <a:xfrm>
+                          <a:off x="0" y="0"/>
+                          <a:ext cx="605790" cy="297180"/>
+                        </a:xfrm>
+                        <a:prstGeom prst="rect">
+                          <a:avLst/>
+                        </a:prstGeom>
+                        <a:solidFill>
+                          <a:srgbClr val="FFFFFF"/>
+                        </a:solidFill>
+                        <a:ln w="9525">
+                          <a:solidFill>
+                            <a:srgbClr val="000000"/>
+                          </a:solidFill>
+                          <a:miter lim="800000"/>
+                          <a:headEnd/>
+                          <a:tailEnd/>
+                        </a:ln>
+                      </wps:spPr>
+                      <wps:txbx>
+                        <w:txbxContent>
+                          <w:p>
+                            <w:r>
+                              <w:t>Üzenet</w:t>
+                            </w:r>
+                          </w:p>
+                        </w:txbxContent>
+                      </wps:txbx>
+                      <wps:bodyPr rot="0" vert="horz" wrap="square" lIns="91440" tIns="45720" rIns="91440" bIns="45720" anchor="t" anchorCtr="0">
+                        <a:noAutofit/>
+                      </wps:bodyPr>
+                    </wps:wsp>
+                  </a:graphicData>
+                </a:graphic>
+                <wp14:sizeRelH relativeFrom="margin">
+                  <wp14:pctWidth>0</wp14:pctWidth>
+                </wp14:sizeRelH>
+                <wp14:sizeRelV relativeFrom="margin">
+                  <wp14:pctHeight>0</wp14:pctHeight>
+                </wp14:sizeRelV>
+              </wp:anchor>
+            </w:drawing>
+          </mc:Choice>
+          <mc:Fallback>
+            <w:pict>
+              <v:shape w14:anchorId="0BF64D25" id="_x0000_s1027" type="#_x0000_t202" style="position:absolute;margin-left:401.85pt;margin-top:291.35pt;width:47.7pt;height:23.4pt;z-index:251670528;visibility:visible;mso-wrap-style:square;mso-width-percent:0;mso-height-percent:0;mso-wrap-distance-left:9pt;mso-wrap-distance-top:3.6pt;mso-wrap-distance-right:9pt;mso-wrap-distance-bottom:3.6pt;mso-position-horizontal:absolute;mso-position-horizontal-relative:page;mso-position-vertical:absolute;mso-position-vertical-relative:text;mso-width-percent:0;mso-height-percent:0;mso-width-relative:margin;mso-height-relative:margin;v-text-anchor:top" o:gfxdata="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">
+                <v:textbox>
+                  <w:txbxContent>
+                    <w:p>
+                      <w:r>
+                        <w:t>Üzenet</w:t>
+                      </w:r>
+                    </w:p>
+                  </w:txbxContent>
+                </v:textbox>
+                <w10:wrap type="square" anchorx="page"/>
+              </v:shape>
+            </w:pict>
+          </mc:Fallback>
+        </mc:AlternateContent>
+      </w:r>
       <w:r>
         <w:rPr>
           <w:noProof/>
           <w:lang w:eastAsia="hu-HU"/>
         </w:rPr>
+        <mc:AlternateContent>
+          <mc:Choice Requires="wps">
+            <w:drawing>
+              <wp:anchor distT="0" distB="0" distL="114300" distR="114300" simplePos="0" relativeHeight="251663360" behindDoc="0" locked="0" layoutInCell="1" allowOverlap="1">
+                <wp:simplePos x="0" y="0"/>
+                <wp:positionH relativeFrom="column">
+                  <wp:posOffset>2981089</wp:posOffset>
+                </wp:positionH>
+                <wp:positionV relativeFrom="paragraph">
+                  <wp:posOffset>3827514</wp:posOffset>
+                </wp:positionV>
+                <wp:extent cx="1180214" cy="45719"/>
+                <wp:effectExtent l="19050" t="76200" r="20320" b="50165"/>
+                <wp:wrapNone/>
+                <wp:docPr id="11" name="Egyenes összekötő nyíllal 11"/>
+                <wp:cNvGraphicFramePr/>
+                <a:graphic xmlns:a="http://schemas.openxmlformats.org/drawingml/2006/main">
+                  <a:graphicData uri="http://schemas.microsoft.com/office/word/2010/wordprocessingShape">
+                    <wps:wsp>
+                      <wps:cNvCnPr/>
+                      <wps:spPr>
+                        <a:xfrm flipH="1" flipV="1">
+                          <a:off x="0" y="0"/>
+                          <a:ext cx="1180214" cy="45719"/>
+                        </a:xfrm>
+                        <a:prstGeom prst="straightConnector1">
+                          <a:avLst/>
+                        </a:prstGeom>
+                        <a:ln>
+                          <a:tailEnd type="triangle"/>
+                        </a:ln>
+                      </wps:spPr>
+                      <wps:style>
+                        <a:lnRef idx="1">
+                          <a:schemeClr val="accent1"/>
+                        </a:lnRef>
+                        <a:fillRef idx="0">
+                          <a:schemeClr val="accent1"/>
+                        </a:fillRef>
+                        <a:effectRef idx="0">
+                          <a:schemeClr val="accent1"/>
+                        </a:effectRef>
+                        <a:fontRef idx="minor">
+                          <a:schemeClr val="tx1"/>
+                        </a:fontRef>
+                      </wps:style>
+                      <wps:bodyPr/>
+                    </wps:wsp>
+                  </a:graphicData>
+                </a:graphic>
+                <wp14:sizeRelH relativeFrom="margin">
+                  <wp14:pctWidth>0</wp14:pctWidth>
+                </wp14:sizeRelH>
+                <wp14:sizeRelV relativeFrom="margin">
+                  <wp14:pctHeight>0</wp14:pctHeight>
+                </wp14:sizeRelV>
+              </wp:anchor>
+            </w:drawing>
+          </mc:Choice>
+          <mc:Fallback>
+            <w:pict>
+              <v:shapetype w14:anchorId="4F8E8E65" id="_x0000_t32" coordsize="21600,21600" o:spt="32" o:oned="t" path="m,l21600,21600e" filled="f">
+                <v:path arrowok="t" fillok="f" o:connecttype="none"/>
+                <o:lock v:ext="edit" shapetype="t"/>
+              </v:shapetype>
+              <v:shape id="Egyenes összekötő nyíllal 11" o:spid="_x0000_s1026" type="#_x0000_t32" style="position:absolute;margin-left:234.75pt;margin-top:301.4pt;width:92.95pt;height:3.6pt;flip:x y;z-index:251663360;visibility:visible;mso-wrap-style:square;mso-width-percent:0;mso-height-percent:0;mso-wrap-distance-left:9pt;mso-wrap-distance-top:0;mso-wrap-distance-right:9pt;mso-wrap-distance-bottom:0;mso-position-horizontal:absolute;mso-position-horizontal-relative:text;mso-position-vertical:absolute;mso-position-vertical-relative:text;mso-width-percent:0;mso-height-percent:0;mso-width-relative:margin;mso-height-relative:margin" o:gfxdata="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" strokecolor="#5b9bd5 [3204]" strokeweight=".5pt">
+                <v:stroke endarrow="block" joinstyle="miter"/>
+              </v:shape>
+            </w:pict>
+          </mc:Fallback>
+        </mc:AlternateContent>
+      </w:r>
+      <w:r>
+        <w:rPr>
+          <w:rFonts w:ascii="Times New Roman" w:hAnsi="Times New Roman" w:cs="Times New Roman"/>
+          <w:noProof/>
+          <w:sz w:val="24"/>
+          <w:szCs w:val="24"/>
+        </w:rPr>
+        <mc:AlternateContent>
+          <mc:Choice Requires="wps">
+            <w:drawing>
+              <wp:anchor distT="45720" distB="45720" distL="114300" distR="114300" simplePos="0" relativeHeight="251672576" behindDoc="0" locked="0" layoutInCell="1" allowOverlap="1" wp14:anchorId="0BF64D25" wp14:editId="02FA3EE4">
+                <wp:simplePos x="0" y="0"/>
+                <wp:positionH relativeFrom="page">
+                  <wp:posOffset>5124450</wp:posOffset>
+                </wp:positionH>
+                <wp:positionV relativeFrom="paragraph">
+                  <wp:posOffset>2360295</wp:posOffset>
+                </wp:positionV>
+                <wp:extent cx="1083945" cy="265430"/>
+                <wp:effectExtent l="0" t="0" r="20955" b="20320"/>
+                <wp:wrapSquare wrapText="bothSides"/>
+                <wp:docPr id="15" name="Szövegdoboz 2"/>
+                <wp:cNvGraphicFramePr>
+                  <a:graphicFrameLocks xmlns:a="http://schemas.openxmlformats.org/drawingml/2006/main"/>
+                </wp:cNvGraphicFramePr>
+                <a:graphic xmlns:a="http://schemas.openxmlformats.org/drawingml/2006/main">
+                  <a:graphicData uri="http://schemas.microsoft.com/office/word/2010/wordprocessingShape">
+                    <wps:wsp>
+                      <wps:cNvSpPr txBox="1">
+                        <a:spLocks noChangeArrowheads="1"/>
+                      </wps:cNvSpPr>
+                      <wps:spPr bwMode="auto">
+                        <a:xfrm>
+                          <a:off x="0" y="0"/>
+                          <a:ext cx="1083945" cy="265430"/>
+                        </a:xfrm>
+                        <a:prstGeom prst="rect">
+                          <a:avLst/>
+                        </a:prstGeom>
+                        <a:solidFill>
+                          <a:srgbClr val="FFFFFF"/>
+                        </a:solidFill>
+                        <a:ln w="9525">
+                          <a:solidFill>
+                            <a:srgbClr val="000000"/>
+                          </a:solidFill>
+                          <a:miter lim="800000"/>
+                          <a:headEnd/>
+                          <a:tailEnd/>
+                        </a:ln>
+                      </wps:spPr>
+                      <wps:txbx>
+                        <w:txbxContent>
+                          <w:p>
+                            <w:r>
+                              <w:t>Email cím helye</w:t>
+                            </w:r>
+                          </w:p>
+                        </w:txbxContent>
+                      </wps:txbx>
+                      <wps:bodyPr rot="0" vert="horz" wrap="square" lIns="91440" tIns="45720" rIns="91440" bIns="45720" anchor="t" anchorCtr="0">
+                        <a:noAutofit/>
+                      </wps:bodyPr>
+                    </wps:wsp>
+                  </a:graphicData>
+                </a:graphic>
+                <wp14:sizeRelH relativeFrom="margin">
+                  <wp14:pctWidth>0</wp14:pctWidth>
+                </wp14:sizeRelH>
+                <wp14:sizeRelV relativeFrom="margin">
+                  <wp14:pctHeight>0</wp14:pctHeight>
+                </wp14:sizeRelV>
+              </wp:anchor>
+            </w:drawing>
+          </mc:Choice>
+          <mc:Fallback>
+            <w:pict>
+              <v:shape w14:anchorId="0BF64D25" id="_x0000_s1028" type="#_x0000_t202" style="position:absolute;margin-left:403.5pt;margin-top:185.85pt;width:85.35pt;height:20.9pt;z-index:251672576;visibility:visible;mso-wrap-style:square;mso-width-percent:0;mso-height-percent:0;mso-wrap-distance-left:9pt;mso-wrap-distance-top:3.6pt;mso-wrap-distance-right:9pt;mso-wrap-distance-bottom:3.6pt;mso-position-horizontal:absolute;mso-position-horizontal-relative:page;mso-position-vertical:absolute;mso-position-vertical-relative:text;mso-width-percent:0;mso-height-percent:0;mso-width-relative:margin;mso-height-relative:margin;v-text-anchor:top" o:gfxdata="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">
+                <v:textbox>
+                  <w:txbxContent>
+                    <w:p>
+                      <w:r>
+                        <w:t>Email cím helye</w:t>
+                      </w:r>
+                    </w:p>
+                  </w:txbxContent>
+                </v:textbox>
+                <w10:wrap type="square" anchorx="page"/>
+              </v:shape>
+            </w:pict>
+          </mc:Fallback>
+        </mc:AlternateContent>
+      </w:r>
+      <w:r>
+        <w:rPr>
+          <w:rFonts w:ascii="Times New Roman" w:hAnsi="Times New Roman" w:cs="Times New Roman"/>
+          <w:noProof/>
+          <w:sz w:val="24"/>
+          <w:szCs w:val="24"/>
+        </w:rPr>
+        <mc:AlternateContent>
+          <mc:Choice Requires="wps">
+            <w:drawing>
+              <wp:anchor distT="45720" distB="45720" distL="114300" distR="114300" simplePos="0" relativeHeight="251666432" behindDoc="0" locked="0" layoutInCell="1" allowOverlap="1">
+                <wp:simplePos x="0" y="0"/>
+                <wp:positionH relativeFrom="page">
+                  <wp:posOffset>5709285</wp:posOffset>
+                </wp:positionH>
+                <wp:positionV relativeFrom="paragraph">
+                  <wp:posOffset>1552575</wp:posOffset>
+                </wp:positionV>
+                <wp:extent cx="733425" cy="297180"/>
+                <wp:effectExtent l="0" t="0" r="28575" b="26670"/>
+                <wp:wrapSquare wrapText="bothSides"/>
+                <wp:docPr id="217" name="Szövegdoboz 2"/>
+                <wp:cNvGraphicFramePr>
+                  <a:graphicFrameLocks xmlns:a="http://schemas.openxmlformats.org/drawingml/2006/main"/>
+                </wp:cNvGraphicFramePr>
+                <a:graphic xmlns:a="http://schemas.openxmlformats.org/drawingml/2006/main">
+                  <a:graphicData uri="http://schemas.microsoft.com/office/word/2010/wordprocessingShape">
+                    <wps:wsp>
+                      <wps:cNvSpPr txBox="1">
+                        <a:spLocks noChangeArrowheads="1"/>
+                      </wps:cNvSpPr>
+                      <wps:spPr bwMode="auto">
+                        <a:xfrm>
+                          <a:off x="0" y="0"/>
+                          <a:ext cx="733425" cy="297180"/>
+                        </a:xfrm>
+                        <a:prstGeom prst="rect">
+                          <a:avLst/>
+                        </a:prstGeom>
+                        <a:solidFill>
+                          <a:srgbClr val="FFFFFF"/>
+                        </a:solidFill>
+                        <a:ln w="9525">
+                          <a:solidFill>
+                            <a:srgbClr val="000000"/>
+                          </a:solidFill>
+                          <a:miter lim="800000"/>
+                          <a:headEnd/>
+                          <a:tailEnd/>
+                        </a:ln>
+                      </wps:spPr>
+                      <wps:txbx>
+                        <w:txbxContent>
+                          <w:p>
+                            <w:r>
+                              <w:t>Névhelye</w:t>
+                            </w:r>
+                          </w:p>
+                        </w:txbxContent>
+                      </wps:txbx>
+                      <wps:bodyPr rot="0" vert="horz" wrap="square" lIns="91440" tIns="45720" rIns="91440" bIns="45720" anchor="t" anchorCtr="0">
+                        <a:noAutofit/>
+                      </wps:bodyPr>
+                    </wps:wsp>
+                  </a:graphicData>
+                </a:graphic>
+                <wp14:sizeRelH relativeFrom="margin">
+                  <wp14:pctWidth>0</wp14:pctWidth>
+                </wp14:sizeRelH>
+                <wp14:sizeRelV relativeFrom="margin">
+                  <wp14:pctHeight>0</wp14:pctHeight>
+                </wp14:sizeRelV>
+              </wp:anchor>
+            </w:drawing>
+          </mc:Choice>
+          <mc:Fallback>
+            <w:pict>
+              <v:shape id="_x0000_s1029" type="#_x0000_t202" style="position:absolute;margin-left:449.55pt;margin-top:122.25pt;width:57.75pt;height:23.4pt;z-index:251666432;visibility:visible;mso-wrap-style:square;mso-width-percent:0;mso-height-percent:0;mso-wrap-distance-left:9pt;mso-wrap-distance-top:3.6pt;mso-wrap-distance-right:9pt;mso-wrap-distance-bottom:3.6pt;mso-position-horizontal:absolute;mso-position-horizontal-relative:page;mso-position-vertical:absolute;mso-position-vertical-relative:text;mso-width-percent:0;mso-height-percent:0;mso-width-relative:margin;mso-height-relative:margin;v-text-anchor:top" o:gfxdata="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">
+                <v:textbox>
+                  <w:txbxContent>
+                    <w:p>
+                      <w:r>
+                        <w:t>Névhelye</w:t>
+                      </w:r>
+                    </w:p>
+                  </w:txbxContent>
+                </v:textbox>
+                <w10:wrap type="square" anchorx="page"/>
+              </v:shape>
+            </w:pict>
+          </mc:Fallback>
+        </mc:AlternateContent>
+      </w:r>
+      <w:r>
+        <w:rPr>
+          <w:noProof/>
+          <w:lang w:eastAsia="hu-HU"/>
+        </w:rPr>
+        <mc:AlternateContent>
+          <mc:Choice Requires="wps">
+            <w:drawing>
+              <wp:anchor distT="0" distB="0" distL="114300" distR="114300" simplePos="0" relativeHeight="251664384" behindDoc="0" locked="0" layoutInCell="1" allowOverlap="1">
+                <wp:simplePos x="0" y="0"/>
+                <wp:positionH relativeFrom="column">
+                  <wp:posOffset>3023618</wp:posOffset>
+                </wp:positionH>
+                <wp:positionV relativeFrom="paragraph">
+                  <wp:posOffset>4859301</wp:posOffset>
+                </wp:positionV>
+                <wp:extent cx="1562381" cy="202018"/>
+                <wp:effectExtent l="38100" t="0" r="19050" b="83820"/>
+                <wp:wrapNone/>
+                <wp:docPr id="12" name="Egyenes összekötő nyíllal 12"/>
+                <wp:cNvGraphicFramePr/>
+                <a:graphic xmlns:a="http://schemas.openxmlformats.org/drawingml/2006/main">
+                  <a:graphicData uri="http://schemas.microsoft.com/office/word/2010/wordprocessingShape">
+                    <wps:wsp>
+                      <wps:cNvCnPr/>
+                      <wps:spPr>
+                        <a:xfrm flipH="1">
+                          <a:off x="0" y="0"/>
+                          <a:ext cx="1562381" cy="202018"/>
+                        </a:xfrm>
+                        <a:prstGeom prst="straightConnector1">
+                          <a:avLst/>
+                        </a:prstGeom>
+                        <a:ln>
+                          <a:tailEnd type="triangle"/>
+                        </a:ln>
+                      </wps:spPr>
+                      <wps:style>
+                        <a:lnRef idx="1">
+                          <a:schemeClr val="accent1"/>
+                        </a:lnRef>
+                        <a:fillRef idx="0">
+                          <a:schemeClr val="accent1"/>
+                        </a:fillRef>
+                        <a:effectRef idx="0">
+                          <a:schemeClr val="accent1"/>
+                        </a:effectRef>
+                        <a:fontRef idx="minor">
+                          <a:schemeClr val="tx1"/>
+                        </a:fontRef>
+                      </wps:style>
+                      <wps:bodyPr/>
+                    </wps:wsp>
+                  </a:graphicData>
+                </a:graphic>
+                <wp14:sizeRelH relativeFrom="margin">
+                  <wp14:pctWidth>0</wp14:pctWidth>
+                </wp14:sizeRelH>
+                <wp14:sizeRelV relativeFrom="margin">
+                  <wp14:pctHeight>0</wp14:pctHeight>
+                </wp14:sizeRelV>
+              </wp:anchor>
+            </w:drawing>
+          </mc:Choice>
+          <mc:Fallback>
+            <w:pict>
+              <v:shape w14:anchorId="6825A2FE" id="Egyenes összekötő nyíllal 12" o:spid="_x0000_s1026" type="#_x0000_t32" style="position:absolute;margin-left:238.1pt;margin-top:382.6pt;width:123pt;height:15.9pt;flip:x;z-index:251664384;visibility:visible;mso-wrap-style:square;mso-width-percent:0;mso-height-percent:0;mso-wrap-distance-left:9pt;mso-wrap-distance-top:0;mso-wrap-distance-right:9pt;mso-wrap-distance-bottom:0;mso-position-horizontal:absolute;mso-position-horizontal-relative:text;mso-position-vertical:absolute;mso-position-vertical-relative:text;mso-width-percent:0;mso-height-percent:0;mso-width-relative:margin;mso-height-relative:margin" o:gfxdata="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" strokecolor="#5b9bd5 [3204]" strokeweight=".5pt">
+                <v:stroke endarrow="block" joinstyle="miter"/>
+              </v:shape>
+            </w:pict>
+          </mc:Fallback>
+        </mc:AlternateContent>
+      </w:r>
+      <w:r>
+        <w:rPr>
+          <w:noProof/>
+          <w:lang w:eastAsia="hu-HU"/>
+        </w:rPr>
+        <mc:AlternateContent>
+          <mc:Choice Requires="wps">
+            <w:drawing>
+              <wp:anchor distT="0" distB="0" distL="114300" distR="114300" simplePos="0" relativeHeight="251662336" behindDoc="0" locked="0" layoutInCell="1" allowOverlap="1">
+                <wp:simplePos x="0" y="0"/>
+                <wp:positionH relativeFrom="column">
+                  <wp:posOffset>3215005</wp:posOffset>
+                </wp:positionH>
+                <wp:positionV relativeFrom="paragraph">
+                  <wp:posOffset>2488240</wp:posOffset>
+                </wp:positionV>
+                <wp:extent cx="935665" cy="21265"/>
+                <wp:effectExtent l="38100" t="76200" r="17145" b="74295"/>
+                <wp:wrapNone/>
+                <wp:docPr id="10" name="Egyenes összekötő nyíllal 10"/>
+                <wp:cNvGraphicFramePr/>
+                <a:graphic xmlns:a="http://schemas.openxmlformats.org/drawingml/2006/main">
+                  <a:graphicData uri="http://schemas.microsoft.com/office/word/2010/wordprocessingShape">
+                    <wps:wsp>
+                      <wps:cNvCnPr/>
+                      <wps:spPr>
+                        <a:xfrm flipH="1" flipV="1">
+                          <a:off x="0" y="0"/>
+                          <a:ext cx="935665" cy="21265"/>
+                        </a:xfrm>
+                        <a:prstGeom prst="straightConnector1">
+                          <a:avLst/>
+                        </a:prstGeom>
+                        <a:ln>
+                          <a:tailEnd type="triangle"/>
+                        </a:ln>
+                      </wps:spPr>
+                      <wps:style>
+                        <a:lnRef idx="1">
+                          <a:schemeClr val="accent1"/>
+                        </a:lnRef>
+                        <a:fillRef idx="0">
+                          <a:schemeClr val="accent1"/>
+                        </a:fillRef>
+                        <a:effectRef idx="0">
+                          <a:schemeClr val="accent1"/>
+                        </a:effectRef>
+                        <a:fontRef idx="minor">
+                          <a:schemeClr val="tx1"/>
+                        </a:fontRef>
+                      </wps:style>
+                      <wps:bodyPr/>
+                    </wps:wsp>
+                  </a:graphicData>
+                </a:graphic>
+              </wp:anchor>
+            </w:drawing>
+          </mc:Choice>
+          <mc:Fallback>
+            <w:pict>
+              <v:shape w14:anchorId="4010B93D" id="Egyenes összekötő nyíllal 10" o:spid="_x0000_s1026" type="#_x0000_t32" style="position:absolute;margin-left:253.15pt;margin-top:195.9pt;width:73.65pt;height:1.65pt;flip:x y;z-index:251662336;visibility:visible;mso-wrap-style:square;mso-wrap-distance-left:9pt;mso-wrap-distance-top:0;mso-wrap-distance-right:9pt;mso-wrap-distance-bottom:0;mso-position-horizontal:absolute;mso-position-horizontal-relative:text;mso-position-vertical:absolute;mso-position-vertical-relative:text" o:gfxdata="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" strokecolor="#5b9bd5 [3204]" strokeweight=".5pt">
+                <v:stroke endarrow="block" joinstyle="miter"/>
+              </v:shape>
+            </w:pict>
+          </mc:Fallback>
+        </mc:AlternateContent>
+      </w:r>
+      <w:r>
+        <w:rPr>
+          <w:noProof/>
+          <w:lang w:eastAsia="hu-HU"/>
+        </w:rPr>
+        <mc:AlternateContent>
+          <mc:Choice Requires="wps">
+            <w:drawing>
+              <wp:anchor distT="0" distB="0" distL="114300" distR="114300" simplePos="0" relativeHeight="251661312" behindDoc="0" locked="0" layoutInCell="1" allowOverlap="1">
+                <wp:simplePos x="0" y="0"/>
+                <wp:positionH relativeFrom="column">
+                  <wp:posOffset>3172475</wp:posOffset>
+                </wp:positionH>
+                <wp:positionV relativeFrom="paragraph">
+                  <wp:posOffset>1637635</wp:posOffset>
+                </wp:positionV>
+                <wp:extent cx="1573618" cy="53163"/>
+                <wp:effectExtent l="38100" t="19050" r="26670" b="99695"/>
+                <wp:wrapNone/>
+                <wp:docPr id="9" name="Egyenes összekötő nyíllal 9"/>
+                <wp:cNvGraphicFramePr/>
+                <a:graphic xmlns:a="http://schemas.openxmlformats.org/drawingml/2006/main">
+                  <a:graphicData uri="http://schemas.microsoft.com/office/word/2010/wordprocessingShape">
+                    <wps:wsp>
+                      <wps:cNvCnPr/>
+                      <wps:spPr>
+                        <a:xfrm flipH="1">
+                          <a:off x="0" y="0"/>
+                          <a:ext cx="1573618" cy="53163"/>
+                        </a:xfrm>
+                        <a:prstGeom prst="straightConnector1">
+                          <a:avLst/>
+                        </a:prstGeom>
+                        <a:ln>
+                          <a:tailEnd type="triangle"/>
+                        </a:ln>
+                      </wps:spPr>
+                      <wps:style>
+                        <a:lnRef idx="1">
+                          <a:schemeClr val="accent1"/>
+                        </a:lnRef>
+                        <a:fillRef idx="0">
+                          <a:schemeClr val="accent1"/>
+                        </a:fillRef>
+                        <a:effectRef idx="0">
+                          <a:schemeClr val="accent1"/>
+                        </a:effectRef>
+                        <a:fontRef idx="minor">
+                          <a:schemeClr val="tx1"/>
+                        </a:fontRef>
+                      </wps:style>
+                      <wps:bodyPr/>
+                    </wps:wsp>
+                  </a:graphicData>
+                </a:graphic>
+                <wp14:sizeRelH relativeFrom="margin">
+                  <wp14:pctWidth>0</wp14:pctWidth>
+                </wp14:sizeRelH>
+                <wp14:sizeRelV relativeFrom="margin">
+                  <wp14:pctHeight>0</wp14:pctHeight>
+                </wp14:sizeRelV>
+              </wp:anchor>
+            </w:drawing>
+          </mc:Choice>
+          <mc:Fallback>
+            <w:pict>
+              <v:shape w14:anchorId="623363DF" id="Egyenes összekötő nyíllal 9" o:spid="_x0000_s1026" type="#_x0000_t32" style="position:absolute;margin-left:249.8pt;margin-top:128.95pt;width:123.9pt;height:4.2pt;flip:x;z-index:251661312;visibility:visible;mso-wrap-style:square;mso-width-percent:0;mso-height-percent:0;mso-wrap-distance-left:9pt;mso-wrap-distance-top:0;mso-wrap-distance-right:9pt;mso-wrap-distance-bottom:0;mso-position-horizontal:absolute;mso-position-horizontal-relative:text;mso-position-vertical:absolute;mso-position-vertical-relative:text;mso-width-percent:0;mso-height-percent:0;mso-width-relative:margin;mso-height-relative:margin" o:gfxdata="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" strokecolor="#5b9bd5 [3204]" strokeweight=".5pt">
+                <v:stroke endarrow="block" joinstyle="miter"/>
+              </v:shape>
+            </w:pict>
+          </mc:Fallback>
+        </mc:AlternateContent>
+      </w:r>
+      <w:r>
+        <w:rPr>
+          <w:noProof/>
+          <w:lang w:eastAsia="hu-HU"/>
+        </w:rPr>
         <w:drawing>
-          <wp:anchor distT="0" distB="0" distL="114300" distR="114300" simplePos="0" relativeHeight="251658240" behindDoc="0" locked="0" layoutInCell="1" allowOverlap="1">
-            <wp:simplePos x="0" y="0"/>
-            <wp:positionH relativeFrom="margin">
-              <wp:align>right</wp:align>
-            </wp:positionH>
-            <wp:positionV relativeFrom="paragraph">
-              <wp:posOffset>308131</wp:posOffset>
-            </wp:positionV>
-            <wp:extent cx="3032125" cy="2337435"/>
-            <wp:effectExtent l="0" t="0" r="0" b="5715"/>
-            <wp:wrapSquare wrapText="bothSides"/>
-            <wp:docPr id="7" name="Kép 7"/>
+          <wp:inline distT="0" distB="0" distL="0" distR="0" wp14:anchorId="0B198E00" wp14:editId="24FE2BAA">
+            <wp:extent cx="3733800" cy="8086725"/>
+            <wp:effectExtent l="0" t="0" r="0" b="9525"/>
+            <wp:docPr id="8" name="Kép 8"/>
             <wp:cNvGraphicFramePr>
               <a:graphicFrameLocks xmlns:a="http://schemas.openxmlformats.org/drawingml/2006/main" noChangeAspect="1"/>
             </wp:cNvGraphicFramePr>
@@ -458,13 +1504,7 @@
                     <pic:cNvPicPr/>
                   </pic:nvPicPr>
                   <pic:blipFill>
-                    <a:blip r:embed="rId9">
-                      <a:extLst>
-                        <a:ext uri="{28A0092B-C50C-407E-A947-70E740481C1C}">
-                          <a14:useLocalDpi xmlns:a14="http://schemas.microsoft.com/office/drawing/2010/main" val="0"/>
-                        </a:ext>
-                      </a:extLst>
-                    </a:blip>
+                    <a:blip r:embed="rId13"/>
                     <a:stretch>
                       <a:fillRect/>
                     </a:stretch>
@@ -472,7 +1512,7 @@
                   <pic:spPr>
                     <a:xfrm>
                       <a:off x="0" y="0"/>
-                      <a:ext cx="3032125" cy="2337435"/>
+                      <a:ext cx="3733800" cy="8086725"/>
                     </a:xfrm>
                     <a:prstGeom prst="rect">
                       <a:avLst/>
@@ -481,15 +1521,26 @@
                 </pic:pic>
               </a:graphicData>
             </a:graphic>
-            <wp14:sizeRelH relativeFrom="margin">
-              <wp14:pctWidth>0</wp14:pctWidth>
-            </wp14:sizeRelH>
-            <wp14:sizeRelV relativeFrom="margin">
-              <wp14:pctHeight>0</wp14:pctHeight>
-            </wp14:sizeRelV>
-          </wp:anchor>
+          </wp:inline>
         </w:drawing>
       </w:r>
+      <w:r>
+        <w:t xml:space="preserve"> </w:t>
+      </w:r>
+      <w:bookmarkStart w:id="0" w:name="_GoBack"/>
+      <w:bookmarkEnd w:id="0"/>
+    </w:p>
+    <w:p>
+      <w:pPr>
+        <w:tabs>
+          <w:tab w:val="left" w:pos="1046"/>
+        </w:tabs>
+        <w:rPr>
+          <w:rFonts w:ascii="Times New Roman" w:hAnsi="Times New Roman" w:cs="Times New Roman"/>
+          <w:sz w:val="24"/>
+          <w:szCs w:val="24"/>
+        </w:rPr>
+      </w:pPr>
     </w:p>
     <w:sectPr>
       <w:pgSz w:w="11906" w:h="16838"/>
@@ -499,6 +1550,56 @@
     </w:sectPr>
   </w:body>
 </w:document>
+</file>
+
+<file path=word/endnotes.xml><?xml version="1.0" encoding="utf-8"?>
+<w:endnotes xmlns:wpc="http://schemas.microsoft.com/office/word/2010/wordprocessingCanvas" xmlns:cx="http://schemas.microsoft.com/office/drawing/2014/chartex" xmlns:cx1="http://schemas.microsoft.com/office/drawing/2015/9/8/chartex" xmlns:mc="http://schemas.openxmlformats.org/markup-compatibility/2006" xmlns:o="urn:schemas-microsoft-com:office:office" xmlns:r="http://schemas.openxmlformats.org/officeDocument/2006/relationships" xmlns:m="http://schemas.openxmlformats.org/officeDocument/2006/math" xmlns:v="urn:schemas-microsoft-com:vml" xmlns:wp14="http://schemas.microsoft.com/office/word/2010/wordprocessingDrawing" xmlns:wp="http://schemas.openxmlformats.org/drawingml/2006/wordprocessingDrawing" xmlns:w10="urn:schemas-microsoft-com:office:word" xmlns:w="http://schemas.openxmlformats.org/wordprocessingml/2006/main" xmlns:w14="http://schemas.microsoft.com/office/word/2010/wordml" xmlns:w15="http://schemas.microsoft.com/office/word/2012/wordml" xmlns:w16se="http://schemas.microsoft.com/office/word/2015/wordml/symex" xmlns:wpg="http://schemas.microsoft.com/office/word/2010/wordprocessingGroup" xmlns:wpi="http://schemas.microsoft.com/office/word/2010/wordprocessingInk" xmlns:wne="http://schemas.microsoft.com/office/word/2006/wordml" xmlns:wps="http://schemas.microsoft.com/office/word/2010/wordprocessingShape" mc:Ignorable="w14 w15 w16se wp14">
+  <w:endnote w:type="separator" w:id="-1">
+    <w:p>
+      <w:pPr>
+        <w:spacing w:after="0" w:line="240" w:lineRule="auto"/>
+      </w:pPr>
+      <w:r>
+        <w:separator/>
+      </w:r>
+    </w:p>
+  </w:endnote>
+  <w:endnote w:type="continuationSeparator" w:id="0">
+    <w:p>
+      <w:pPr>
+        <w:spacing w:after="0" w:line="240" w:lineRule="auto"/>
+      </w:pPr>
+      <w:r>
+        <w:continuationSeparator/>
+      </w:r>
+    </w:p>
+  </w:endnote>
+</w:endnotes>
+</file>
+
+<file path=word/footnotes.xml><?xml version="1.0" encoding="utf-8"?>
+<w:footnotes xmlns:wpc="http://schemas.microsoft.com/office/word/2010/wordprocessingCanvas" xmlns:cx="http://schemas.microsoft.com/office/drawing/2014/chartex" xmlns:cx1="http://schemas.microsoft.com/office/drawing/2015/9/8/chartex" xmlns:mc="http://schemas.openxmlformats.org/markup-compatibility/2006" xmlns:o="urn:schemas-microsoft-com:office:office" xmlns:r="http://schemas.openxmlformats.org/officeDocument/2006/relationships" xmlns:m="http://schemas.openxmlformats.org/officeDocument/2006/math" xmlns:v="urn:schemas-microsoft-com:vml" xmlns:wp14="http://schemas.microsoft.com/office/word/2010/wordprocessingDrawing" xmlns:wp="http://schemas.openxmlformats.org/drawingml/2006/wordprocessingDrawing" xmlns:w10="urn:schemas-microsoft-com:office:word" xmlns:w="http://schemas.openxmlformats.org/wordprocessingml/2006/main" xmlns:w14="http://schemas.microsoft.com/office/word/2010/wordml" xmlns:w15="http://schemas.microsoft.com/office/word/2012/wordml" xmlns:w16se="http://schemas.microsoft.com/office/word/2015/wordml/symex" xmlns:wpg="http://schemas.microsoft.com/office/word/2010/wordprocessingGroup" xmlns:wpi="http://schemas.microsoft.com/office/word/2010/wordprocessingInk" xmlns:wne="http://schemas.microsoft.com/office/word/2006/wordml" xmlns:wps="http://schemas.microsoft.com/office/word/2010/wordprocessingShape" mc:Ignorable="w14 w15 w16se wp14">
+  <w:footnote w:type="separator" w:id="-1">
+    <w:p>
+      <w:pPr>
+        <w:spacing w:after="0" w:line="240" w:lineRule="auto"/>
+      </w:pPr>
+      <w:r>
+        <w:separator/>
+      </w:r>
+    </w:p>
+  </w:footnote>
+  <w:footnote w:type="continuationSeparator" w:id="0">
+    <w:p>
+      <w:pPr>
+        <w:spacing w:after="0" w:line="240" w:lineRule="auto"/>
+      </w:pPr>
+      <w:r>
+        <w:continuationSeparator/>
+      </w:r>
+    </w:p>
+  </w:footnote>
+</w:footnotes>
 </file>
 
 <file path=word/styles.xml><?xml version="1.0" encoding="utf-8"?>
@@ -922,6 +2023,66 @@
     <w:semiHidden/>
     <w:unhideWhenUsed/>
   </w:style>
+  <w:style w:type="paragraph" w:styleId="lfej">
+    <w:name w:val="header"/>
+    <w:basedOn w:val="Norml"/>
+    <w:link w:val="lfejChar"/>
+    <w:uiPriority w:val="99"/>
+    <w:unhideWhenUsed/>
+    <w:rsid w:val="000E31D5"/>
+    <w:pPr>
+      <w:tabs>
+        <w:tab w:val="center" w:pos="4536"/>
+        <w:tab w:val="right" w:pos="9072"/>
+      </w:tabs>
+      <w:spacing w:after="0" w:line="240" w:lineRule="auto"/>
+    </w:pPr>
+  </w:style>
+  <w:style w:type="character" w:customStyle="1" w:styleId="lfejChar">
+    <w:name w:val="Élőfej Char"/>
+    <w:basedOn w:val="Bekezdsalapbettpusa"/>
+    <w:link w:val="lfej"/>
+    <w:uiPriority w:val="99"/>
+    <w:rsid w:val="000E31D5"/>
+  </w:style>
+  <w:style w:type="paragraph" w:styleId="llb">
+    <w:name w:val="footer"/>
+    <w:basedOn w:val="Norml"/>
+    <w:link w:val="llbChar"/>
+    <w:uiPriority w:val="99"/>
+    <w:unhideWhenUsed/>
+    <w:rsid w:val="000E31D5"/>
+    <w:pPr>
+      <w:tabs>
+        <w:tab w:val="center" w:pos="4536"/>
+        <w:tab w:val="right" w:pos="9072"/>
+      </w:tabs>
+      <w:spacing w:after="0" w:line="240" w:lineRule="auto"/>
+    </w:pPr>
+  </w:style>
+  <w:style w:type="character" w:customStyle="1" w:styleId="llbChar">
+    <w:name w:val="Élőláb Char"/>
+    <w:basedOn w:val="Bekezdsalapbettpusa"/>
+    <w:link w:val="llb"/>
+    <w:uiPriority w:val="99"/>
+    <w:rsid w:val="000E31D5"/>
+  </w:style>
+  <w:style w:type="paragraph" w:styleId="NormlWeb">
+    <w:name w:val="Normal (Web)"/>
+    <w:basedOn w:val="Norml"/>
+    <w:uiPriority w:val="99"/>
+    <w:unhideWhenUsed/>
+    <w:rsid w:val="000E31D5"/>
+    <w:pPr>
+      <w:spacing w:before="100" w:beforeAutospacing="1" w:after="100" w:afterAutospacing="1" w:line="240" w:lineRule="auto"/>
+    </w:pPr>
+    <w:rPr>
+      <w:rFonts w:ascii="Times New Roman" w:eastAsia="Times New Roman" w:hAnsi="Times New Roman" w:cs="Times New Roman"/>
+      <w:sz w:val="24"/>
+      <w:szCs w:val="24"/>
+      <w:lang w:eastAsia="hu-HU"/>
+    </w:rPr>
+  </w:style>
 </w:styles>
 </file>
 
@@ -1184,4 +2345,16 @@
     </a:ext>
   </a:extLst>
 </a:theme>
+</file>
+
+<file path=customXml/item1.xml><?xml version="1.0" encoding="utf-8"?>
+<b:Sources xmlns:b="http://schemas.openxmlformats.org/officeDocument/2006/bibliography" xmlns="http://schemas.openxmlformats.org/officeDocument/2006/bibliography" SelectedStyle="\APASixthEditionOfficeOnline.xsl" StyleName="APA" Version="6"/>
+</file>
+
+<file path=customXml/itemProps1.xml><?xml version="1.0" encoding="utf-8"?>
+<ds:datastoreItem xmlns:ds="http://schemas.openxmlformats.org/officeDocument/2006/customXml" ds:itemID="{05F4DD43-34C0-49B6-908F-8EC8E70CCCDB}">
+  <ds:schemaRefs>
+    <ds:schemaRef ds:uri="http://schemas.openxmlformats.org/officeDocument/2006/bibliography"/>
+  </ds:schemaRefs>
+</ds:datastoreItem>
 </file>
</xml_diff>